<commit_message>
add report (persian version)
</commit_message>
<xml_diff>
--- a/LAB7_FunnyWashingMachine/Lab6_Report.docx
+++ b/LAB7_FunnyWashingMachine/Lab6_Report.docx
@@ -358,6 +358,18 @@
       <w:r>
         <w:t>:</w:t>
       </w:r>
+    </w:p>
+    <w:p>
+      <w:pPr>
+        <w:jc w:val="center"/>
+      </w:pPr>
+    </w:p>
+    <w:p>
+      <w:pPr>
+        <w:jc w:val="center"/>
+      </w:pPr>
+      <w:bookmarkStart w:id="0" w:name="_GoBack"/>
+      <w:bookmarkEnd w:id="0"/>
     </w:p>
     <w:p>
       <w:pPr>
@@ -403,6 +415,16 @@
           </wp:inline>
         </w:drawing>
       </w:r>
+    </w:p>
+    <w:p>
+      <w:pPr>
+        <w:jc w:val="center"/>
+      </w:pPr>
+    </w:p>
+    <w:p>
+      <w:pPr>
+        <w:jc w:val="center"/>
+      </w:pPr>
       <w:r>
         <w:br w:type="column"/>
       </w:r>
@@ -423,6 +445,9 @@
     </w:p>
     <w:p>
       <w:r>
+        <w:rPr>
+          <w:noProof/>
+        </w:rPr>
         <w:drawing>
           <wp:inline distT="0" distB="0" distL="0" distR="0" wp14:anchorId="5D0C1E8D" wp14:editId="52DF9827">
             <wp:extent cx="6972300" cy="542290"/>
@@ -459,8 +484,6 @@
           </wp:inline>
         </w:drawing>
       </w:r>
-      <w:bookmarkStart w:id="0" w:name="_GoBack"/>
-      <w:bookmarkEnd w:id="0"/>
     </w:p>
     <w:p>
       <w:pPr>

</xml_diff>

<commit_message>
updated report to english
</commit_message>
<xml_diff>
--- a/LAB7_FunnyWashingMachine/Lab6_Report.docx
+++ b/LAB7_FunnyWashingMachine/Lab6_Report.docx
@@ -124,7 +124,7 @@
         <w:spacing w:line="240" w:lineRule="auto"/>
       </w:pPr>
       <w:r>
-        <w:t xml:space="preserve">LED </w:t>
+        <w:t>4 LEDs</w:t>
       </w:r>
     </w:p>
     <w:p>
@@ -139,6 +139,9 @@
       <w:r>
         <w:t>Keypad</w:t>
       </w:r>
+      <w:r>
+        <w:t xml:space="preserve"> (used only the first 2 rows of my 4 row keypad)</w:t>
+      </w:r>
     </w:p>
     <w:p>
       <w:pPr>
@@ -163,19 +166,21 @@
         <w:spacing w:line="240" w:lineRule="auto"/>
       </w:pPr>
       <w:r>
-        <w:t>a 100k potentiometer (&amp; some jumper wires</w:t>
-      </w:r>
-      <w:r>
-        <w:t xml:space="preserve"> &amp; resistors</w:t>
-      </w:r>
-      <w:r>
-        <w:t>)</w:t>
-      </w:r>
-      <w:r>
-        <w:rPr>
-          <w:noProof/>
-        </w:rPr>
-        <w:t xml:space="preserve"> </w:t>
+        <w:t>some jumper wires</w:t>
+      </w:r>
+      <w:r>
+        <w:t xml:space="preserve"> &amp; </w:t>
+      </w:r>
+      <w:proofErr w:type="gramStart"/>
+      <w:r>
+        <w:t>resistors</w:t>
+      </w:r>
+      <w:r>
+        <w:t>(</w:t>
+      </w:r>
+      <w:proofErr w:type="gramEnd"/>
+      <w:r>
+        <w:t>4 22Oh resistors)</w:t>
       </w:r>
     </w:p>
     <w:p>
@@ -196,21 +201,72 @@
         <w:spacing w:line="240" w:lineRule="auto"/>
       </w:pPr>
       <w:r>
-        <w:t>Last Part:</w:t>
+        <w:t>first</w:t>
+      </w:r>
+      <w:r>
+        <w:t xml:space="preserve"> Part:</w:t>
       </w:r>
       <w:r>
         <w:t xml:space="preserve"> </w:t>
       </w:r>
       <w:proofErr w:type="spellStart"/>
       <w:r>
-        <w:t>sketch_Translay</w:t>
+        <w:t>sketch_Test_EEPROM</w:t>
       </w:r>
       <w:proofErr w:type="spellEnd"/>
       <w:r>
+        <w:t xml:space="preserve"> (this is only a sketch to test the </w:t>
+      </w:r>
+      <w:r>
+        <w:t>EEPROM</w:t>
+      </w:r>
+      <w:r>
         <w:t xml:space="preserve"> </w:t>
       </w:r>
       <w:r>
-        <w:t>directory</w:t>
+        <w:t>and see if it works properly)</w:t>
+      </w:r>
+    </w:p>
+    <w:p>
+      <w:pPr>
+        <w:pStyle w:val="ListParagraph"/>
+        <w:numPr>
+          <w:ilvl w:val="0"/>
+          <w:numId w:val="2"/>
+        </w:numPr>
+        <w:spacing w:line="240" w:lineRule="auto"/>
+      </w:pPr>
+      <w:r>
+        <w:t xml:space="preserve">second part: </w:t>
+      </w:r>
+      <w:proofErr w:type="spellStart"/>
+      <w:r>
+        <w:t>sketch_setDefault_memory</w:t>
+      </w:r>
+      <w:proofErr w:type="spellEnd"/>
+      <w:r>
+        <w:t xml:space="preserve"> this sketch sets the default values of the memory</w:t>
+      </w:r>
+    </w:p>
+    <w:p>
+      <w:pPr>
+        <w:pStyle w:val="ListParagraph"/>
+        <w:numPr>
+          <w:ilvl w:val="0"/>
+          <w:numId w:val="2"/>
+        </w:numPr>
+        <w:spacing w:line="240" w:lineRule="auto"/>
+      </w:pPr>
+      <w:r>
+        <w:t xml:space="preserve">third part: </w:t>
+      </w:r>
+      <w:proofErr w:type="spellStart"/>
+      <w:r>
+        <w:t>sketch_WashingMachine</w:t>
+      </w:r>
+      <w:proofErr w:type="spellEnd"/>
+      <w:r>
+        <w:t xml:space="preserve"> this is the actual code for the washing machine</w:t>
       </w:r>
     </w:p>
     <w:p>
@@ -253,14 +309,35 @@
           <w:b/>
           <w:bCs/>
         </w:rPr>
-        <w:t>What relays are and how they work</w:t>
-      </w:r>
-    </w:p>
-    <w:p>
-      <w:pPr>
-        <w:pStyle w:val="ListParagraph"/>
-        <w:numPr>
-          <w:ilvl w:val="0"/>
+        <w:t xml:space="preserve">What </w:t>
+      </w:r>
+      <w:r>
+        <w:rPr>
+          <w:b/>
+          <w:bCs/>
+        </w:rPr>
+        <w:t>EEPROM</w:t>
+      </w:r>
+      <w:r>
+        <w:rPr>
+          <w:b/>
+          <w:bCs/>
+        </w:rPr>
+        <w:t xml:space="preserve"> </w:t>
+      </w:r>
+      <w:r>
+        <w:rPr>
+          <w:b/>
+          <w:bCs/>
+        </w:rPr>
+        <w:t>are and how they work</w:t>
+      </w:r>
+    </w:p>
+    <w:p>
+      <w:pPr>
+        <w:pStyle w:val="ListParagraph"/>
+        <w:numPr>
+          <w:ilvl w:val="1"/>
           <w:numId w:val="9"/>
         </w:numPr>
         <w:rPr>
@@ -274,35 +351,28 @@
           <w:b/>
           <w:bCs/>
         </w:rPr>
-        <w:t>(this one should probably be in the list of “things I couldn’t figure out)</w:t>
+        <w:t xml:space="preserve">sometimes they don’t work properly (idk know if this was because of my </w:t>
       </w:r>
       <w:r>
         <w:rPr>
           <w:b/>
           <w:bCs/>
         </w:rPr>
-        <w:t xml:space="preserve"> I couldn’t make the last circuit work, I thought it might be because the base current of transistor (provided by the Arduino D5) might not be enough specially after adding a </w:t>
+        <w:t>EEPROM</w:t>
       </w:r>
       <w:r>
         <w:rPr>
           <w:b/>
           <w:bCs/>
         </w:rPr>
-        <w:t xml:space="preserve">10k resistor in the way to further control the current, so I changed the resistor by replacing it with a 1.5k and even a 220 and proceeded to also change the relay to make sure it’s not because the relay is not working or something like that, still didn’t work! </w:t>
+        <w:t xml:space="preserve"> </w:t>
       </w:r>
       <w:r>
         <w:rPr>
           <w:b/>
           <w:bCs/>
         </w:rPr>
-        <w:sym w:font="Wingdings" w:char="F04C"/>
-      </w:r>
-      <w:r>
-        <w:rPr>
-          <w:b/>
-          <w:bCs/>
-        </w:rPr>
-        <w:t xml:space="preserve"> </w:t>
+        <w:t>or something I did wrong –probably the latter-)</w:t>
       </w:r>
     </w:p>
     <w:p>
@@ -323,67 +393,483 @@
           <w:b/>
           <w:bCs/>
         </w:rPr>
-        <w:t xml:space="preserve">Will </w:t>
-      </w:r>
-      <w:r>
+        <w:t xml:space="preserve">writing data into them is limited </w:t>
+      </w:r>
+    </w:p>
+    <w:p>
+      <w:pPr>
+        <w:pStyle w:val="ListParagraph"/>
+        <w:numPr>
+          <w:ilvl w:val="0"/>
+          <w:numId w:val="9"/>
+        </w:numPr>
         <w:rPr>
           <w:b/>
           <w:bCs/>
-        </w:rPr>
-        <w:t>investigate further in the future</w:t>
-      </w:r>
-    </w:p>
-    <w:p>
-      <w:pPr>
-        <w:spacing w:line="240" w:lineRule="auto"/>
-      </w:pPr>
-    </w:p>
-    <w:p>
-      <w:pPr>
-        <w:spacing w:line="240" w:lineRule="auto"/>
-      </w:pPr>
-    </w:p>
-    <w:p>
-      <w:pPr>
-        <w:pStyle w:val="IntenseQuote"/>
-        <w:ind w:left="1080"/>
-      </w:pPr>
-      <w:r>
-        <w:br w:type="column"/>
-      </w:r>
+          <w:color w:val="FF0000"/>
+        </w:rPr>
+      </w:pPr>
+      <w:r>
+        <w:rPr>
+          <w:b/>
+          <w:bCs/>
+        </w:rPr>
+        <w:t xml:space="preserve">you </w:t>
+      </w:r>
+      <w:proofErr w:type="spellStart"/>
+      <w:proofErr w:type="gramStart"/>
+      <w:r>
+        <w:rPr>
+          <w:b/>
+          <w:bCs/>
+        </w:rPr>
+        <w:t>cant</w:t>
+      </w:r>
+      <w:proofErr w:type="spellEnd"/>
+      <w:proofErr w:type="gramEnd"/>
+      <w:r>
+        <w:rPr>
+          <w:b/>
+          <w:bCs/>
+        </w:rPr>
+        <w:t xml:space="preserve"> connect digitally working modules to the A6 and A7 pins of the Arduino Nano since they are analog input </w:t>
+      </w:r>
+      <w:r>
+        <w:rPr>
+          <w:b/>
+          <w:bCs/>
+        </w:rPr>
+        <w:t>only</w:t>
+      </w:r>
+    </w:p>
+    <w:p>
+      <w:pPr>
+        <w:spacing w:line="240" w:lineRule="auto"/>
+      </w:pPr>
+      <w:r>
+        <w:t>Questions:</w:t>
+      </w:r>
+    </w:p>
+    <w:p>
+      <w:pPr>
+        <w:pStyle w:val="ListParagraph"/>
+        <w:numPr>
+          <w:ilvl w:val="0"/>
+          <w:numId w:val="19"/>
+        </w:numPr>
+        <w:spacing w:line="240" w:lineRule="auto"/>
+      </w:pPr>
+      <w:r>
+        <w:t>use of EEPROMS:</w:t>
+      </w:r>
+    </w:p>
+    <w:p>
+      <w:pPr>
+        <w:pStyle w:val="ListParagraph"/>
+        <w:numPr>
+          <w:ilvl w:val="1"/>
+          <w:numId w:val="19"/>
+        </w:numPr>
+        <w:spacing w:line="240" w:lineRule="auto"/>
+      </w:pPr>
+      <w:r>
+        <w:t xml:space="preserve">They are used to store data (most of the parameters required for </w:t>
+      </w:r>
+      <w:r>
+        <w:t xml:space="preserve">initial </w:t>
+      </w:r>
+      <w:r>
+        <w:t>config</w:t>
+      </w:r>
+      <w:r>
+        <w:t>uration</w:t>
+      </w:r>
+      <w:r>
+        <w:t>) even when the device is turned off, as we saw in this experiment.</w:t>
+      </w:r>
+    </w:p>
+    <w:p>
+      <w:pPr>
+        <w:pStyle w:val="ListParagraph"/>
+        <w:numPr>
+          <w:ilvl w:val="0"/>
+          <w:numId w:val="19"/>
+        </w:numPr>
+        <w:spacing w:line="240" w:lineRule="auto"/>
+      </w:pPr>
+      <w:r>
+        <w:t xml:space="preserve">Flash vs </w:t>
+      </w:r>
+      <w:r>
+        <w:t>EEPROM</w:t>
+      </w:r>
+      <w:r>
+        <w:t>:</w:t>
+      </w:r>
+    </w:p>
+    <w:p>
+      <w:pPr>
+        <w:pStyle w:val="ListParagraph"/>
+        <w:numPr>
+          <w:ilvl w:val="1"/>
+          <w:numId w:val="19"/>
+        </w:numPr>
+        <w:spacing w:line="240" w:lineRule="auto"/>
+      </w:pPr>
+      <w:r>
+        <w:t>Flash is just one type of EEPROM.</w:t>
+      </w:r>
+    </w:p>
+    <w:p>
+      <w:pPr>
+        <w:pStyle w:val="ListParagraph"/>
+        <w:numPr>
+          <w:ilvl w:val="1"/>
+          <w:numId w:val="19"/>
+        </w:numPr>
+        <w:spacing w:line="240" w:lineRule="auto"/>
+      </w:pPr>
+      <w:r>
+        <w:t>Flash uses NAND-type memory, while EEPROM uses NOR type.</w:t>
+      </w:r>
+    </w:p>
+    <w:p>
+      <w:pPr>
+        <w:pStyle w:val="ListParagraph"/>
+        <w:numPr>
+          <w:ilvl w:val="1"/>
+          <w:numId w:val="19"/>
+        </w:numPr>
+        <w:spacing w:line="240" w:lineRule="auto"/>
+      </w:pPr>
+      <w:r>
+        <w:t>Flash is block-wise erasable, while EEPROM is byte-wise erasable.</w:t>
+      </w:r>
+    </w:p>
+    <w:p>
+      <w:pPr>
+        <w:pStyle w:val="ListParagraph"/>
+        <w:numPr>
+          <w:ilvl w:val="1"/>
+          <w:numId w:val="19"/>
+        </w:numPr>
+        <w:spacing w:line="240" w:lineRule="auto"/>
+      </w:pPr>
+      <w:r>
+        <w:t>Flash is constantly rewritten, while other EEPROMs are seldom rewritten.</w:t>
+      </w:r>
+    </w:p>
+    <w:p>
+      <w:pPr>
+        <w:pStyle w:val="ListParagraph"/>
+        <w:numPr>
+          <w:ilvl w:val="1"/>
+          <w:numId w:val="19"/>
+        </w:numPr>
+        <w:spacing w:line="240" w:lineRule="auto"/>
+      </w:pPr>
+      <w:r>
+        <w:t>Flash is used when large amounts are needed, while EEPROM is used when only small amounts are needed.</w:t>
+      </w:r>
+    </w:p>
+    <w:p>
+      <w:pPr>
+        <w:pStyle w:val="ListParagraph"/>
+        <w:numPr>
+          <w:ilvl w:val="1"/>
+          <w:numId w:val="19"/>
+        </w:numPr>
+        <w:spacing w:line="240" w:lineRule="auto"/>
+        <w:rPr>
+          <w:color w:val="C00000"/>
+        </w:rPr>
+      </w:pPr>
+      <w:r>
+        <w:rPr>
+          <w:color w:val="C00000"/>
+        </w:rPr>
+        <w:t>In conclusion: they are both one thing. When flash came on the market, EEPROMs could both read and write information. The only difference was speed and quantity. EEPROMs had a moderate speed in reading and writing and did this byte by byte, but flash did the same thing with chunk / block</w:t>
+      </w:r>
+      <w:r>
+        <w:rPr>
+          <w:color w:val="C00000"/>
+        </w:rPr>
+        <w:t xml:space="preserve"> of data</w:t>
+      </w:r>
+      <w:r>
+        <w:rPr>
+          <w:color w:val="C00000"/>
+        </w:rPr>
+        <w:t xml:space="preserve">, which was larger in size, and of course writing it was much faster than EEPROM. But in </w:t>
+      </w:r>
+      <w:r>
+        <w:rPr>
+          <w:color w:val="C00000"/>
+        </w:rPr>
+        <w:t>removing</w:t>
+      </w:r>
+      <w:r>
+        <w:rPr>
+          <w:color w:val="C00000"/>
+        </w:rPr>
+        <w:t xml:space="preserve"> or deleting data,</w:t>
+      </w:r>
+      <w:r>
+        <w:rPr>
+          <w:color w:val="C00000"/>
+        </w:rPr>
+        <w:t xml:space="preserve"> it was much slower than EEPROM so </w:t>
+      </w:r>
+      <w:r>
+        <w:rPr>
+          <w:color w:val="C00000"/>
+        </w:rPr>
+        <w:t>FLASH memory is much closer in function to an EEPROM (Electrically Erasable Programmable Read-Only Memory), with the key difference being that FLASH can be easily erased and rewritten without having to go through the electrical contortions that EEPROMs require. FLASH can also (usually) withstand a much higher number of write cycles before it starts to deteriorate.</w:t>
+      </w:r>
+    </w:p>
+    <w:p>
+      <w:pPr>
+        <w:pStyle w:val="ListParagraph"/>
+        <w:numPr>
+          <w:ilvl w:val="0"/>
+          <w:numId w:val="19"/>
+        </w:numPr>
+        <w:spacing w:line="240" w:lineRule="auto"/>
+      </w:pPr>
       <w:r>
         <w:lastRenderedPageBreak/>
-        <w:t>Experiment Report</w:t>
-      </w:r>
-      <w:r>
-        <w:t>:</w:t>
-      </w:r>
-    </w:p>
-    <w:p>
-      <w:pPr>
+        <w:t>EEPROM</w:t>
+      </w:r>
+      <w:r>
+        <w:t xml:space="preserve"> vs ram:</w:t>
+      </w:r>
+    </w:p>
+    <w:p>
+      <w:pPr>
+        <w:pStyle w:val="ListParagraph"/>
+        <w:numPr>
+          <w:ilvl w:val="1"/>
+          <w:numId w:val="19"/>
+        </w:numPr>
+        <w:spacing w:line="240" w:lineRule="auto"/>
+      </w:pPr>
+      <w:r>
+        <w:t xml:space="preserve">EPROMs are preprogrammed modules which can be erased and reloaded by a special </w:t>
+      </w:r>
+      <w:proofErr w:type="spellStart"/>
+      <w:r>
+        <w:t>prommer</w:t>
+      </w:r>
+      <w:proofErr w:type="spellEnd"/>
+      <w:r>
+        <w:t xml:space="preserve"> device. They replace ROM modules but are more flexible for the vendor. EPROMs are like modern flash memories but cannot be reprogrammed from the HP71 itself.</w:t>
+      </w:r>
+    </w:p>
+    <w:p>
+      <w:pPr>
+        <w:pStyle w:val="ListParagraph"/>
+        <w:numPr>
+          <w:ilvl w:val="1"/>
+          <w:numId w:val="19"/>
+        </w:numPr>
+        <w:spacing w:line="240" w:lineRule="auto"/>
+      </w:pPr>
+      <w:r>
+        <w:t>RAM is just memory for programs, data and files.</w:t>
+      </w:r>
+    </w:p>
+    <w:p>
+      <w:pPr>
+        <w:pStyle w:val="ListParagraph"/>
+        <w:numPr>
+          <w:ilvl w:val="1"/>
+          <w:numId w:val="19"/>
+        </w:numPr>
+        <w:spacing w:line="240" w:lineRule="auto"/>
+        <w:rPr>
+          <w:color w:val="C00000"/>
+        </w:rPr>
+      </w:pPr>
+      <w:r>
+        <w:rPr>
+          <w:color w:val="C00000"/>
+        </w:rPr>
+        <w:t>In conclusion RAM (Random Access Memory) is typically volatile, meaning that if the power goes away so does the memory's contents. The big advantage with RAM is that the access time for read and write is far faster than any EPROM or EEPROM.</w:t>
+      </w:r>
+    </w:p>
+    <w:p>
+      <w:pPr>
+        <w:pStyle w:val="ListParagraph"/>
+        <w:numPr>
+          <w:ilvl w:val="0"/>
+          <w:numId w:val="19"/>
+        </w:numPr>
+        <w:spacing w:line="240" w:lineRule="auto"/>
+      </w:pPr>
+      <w:r>
+        <w:t xml:space="preserve">Why to use EEPROM instead of ram in this lab? Because </w:t>
+      </w:r>
+      <w:r>
+        <w:t>RAMs</w:t>
+      </w:r>
+      <w:r>
+        <w:t xml:space="preserve"> data is volatile meaning after turning off the custom configuration would have been deleted</w:t>
+      </w:r>
+    </w:p>
+    <w:p>
+      <w:pPr>
+        <w:pStyle w:val="ListParagraph"/>
+        <w:numPr>
+          <w:ilvl w:val="0"/>
+          <w:numId w:val="19"/>
+        </w:numPr>
+        <w:spacing w:line="240" w:lineRule="auto"/>
+      </w:pPr>
+      <w:r>
+        <w:t xml:space="preserve"> </w:t>
+      </w:r>
+      <w:r>
+        <w:t xml:space="preserve">Why to use EEPROM instead of </w:t>
+      </w:r>
+      <w:r>
+        <w:t>flash</w:t>
+      </w:r>
+      <w:r>
+        <w:t xml:space="preserve"> in this lab?</w:t>
+      </w:r>
+      <w:r>
+        <w:t xml:space="preserve"> Since the </w:t>
+      </w:r>
+      <w:r>
+        <w:t>EEPROM</w:t>
+      </w:r>
+      <w:r>
+        <w:t xml:space="preserve"> is better editable in comparison to flash it would be a better option since the user can later change and edit the custom configuration</w:t>
+      </w:r>
+    </w:p>
+    <w:p>
+      <w:pPr>
+        <w:pStyle w:val="ListParagraph"/>
+        <w:numPr>
+          <w:ilvl w:val="0"/>
+          <w:numId w:val="19"/>
+        </w:numPr>
+        <w:spacing w:line="240" w:lineRule="auto"/>
+        <w:rPr>
+          <w:color w:val="C00000"/>
+        </w:rPr>
+      </w:pPr>
+      <w:r>
+        <w:t xml:space="preserve">What should have been done if the flash memory was used (for editing/writing) is: </w:t>
+      </w:r>
+    </w:p>
+    <w:p>
+      <w:pPr>
+        <w:pStyle w:val="ListParagraph"/>
+        <w:numPr>
+          <w:ilvl w:val="1"/>
+          <w:numId w:val="19"/>
+        </w:numPr>
+        <w:spacing w:line="240" w:lineRule="auto"/>
+      </w:pPr>
+      <w:r>
+        <w:t>1. Read a block/chunk of data</w:t>
+      </w:r>
+    </w:p>
+    <w:p>
+      <w:pPr>
+        <w:pStyle w:val="ListParagraph"/>
+        <w:numPr>
+          <w:ilvl w:val="1"/>
+          <w:numId w:val="19"/>
+        </w:numPr>
+        <w:spacing w:line="240" w:lineRule="auto"/>
+      </w:pPr>
+      <w:r>
+        <w:t xml:space="preserve">2. Change the required part of it </w:t>
+      </w:r>
+    </w:p>
+    <w:p>
+      <w:pPr>
+        <w:pStyle w:val="ListParagraph"/>
+        <w:numPr>
+          <w:ilvl w:val="1"/>
+          <w:numId w:val="19"/>
+        </w:numPr>
+        <w:spacing w:line="240" w:lineRule="auto"/>
+      </w:pPr>
+      <w:r>
+        <w:t>3. Write the block again into the memory (as you can see we are dealing with a lot more data than needed</w:t>
+      </w:r>
+      <w:r>
+        <w:t>, all this is time consuming when compared to EEPROM</w:t>
+      </w:r>
+      <w:r>
+        <w:t>)</w:t>
+      </w:r>
+    </w:p>
+    <w:p>
+      <w:pPr>
+        <w:pStyle w:val="ListParagraph"/>
+        <w:numPr>
+          <w:ilvl w:val="0"/>
+          <w:numId w:val="19"/>
+        </w:numPr>
+        <w:spacing w:line="240" w:lineRule="auto"/>
+      </w:pPr>
+      <w:r>
+        <w:t xml:space="preserve">If the </w:t>
+      </w:r>
+      <w:r>
+        <w:t>EEPROM</w:t>
+      </w:r>
+      <w:r>
+        <w:t xml:space="preserve"> has 4KB of storage and we have 2 address ports how much data could be stored?</w:t>
+      </w:r>
+    </w:p>
+    <w:p>
+      <w:pPr>
+        <w:pStyle w:val="ListParagraph"/>
+        <w:numPr>
+          <w:ilvl w:val="1"/>
+          <w:numId w:val="19"/>
+        </w:numPr>
+        <w:spacing w:line="240" w:lineRule="auto"/>
+      </w:pPr>
+      <w:r>
+        <w:t>2^2=4 so we can have 4 external EEPROM modules and for each of them we can store up to 4KB of data, in conclusion a total of 4*4=16KB data could be stored externally.</w:t>
+      </w:r>
+    </w:p>
+    <w:p>
+      <w:pPr>
+        <w:pStyle w:val="ListParagraph"/>
+        <w:numPr>
+          <w:ilvl w:val="0"/>
+          <w:numId w:val="19"/>
+        </w:numPr>
+        <w:spacing w:line="240" w:lineRule="auto"/>
+      </w:pPr>
+      <w:r>
+        <w:t>Show the schematic of a circuit composed out of an Arduino and 2 external EEPROMS:</w:t>
+      </w:r>
+    </w:p>
+    <w:p>
+      <w:pPr>
+        <w:spacing w:line="240" w:lineRule="auto"/>
+        <w:ind w:left="720"/>
         <w:jc w:val="center"/>
       </w:pPr>
-    </w:p>
-    <w:p>
-      <w:pPr>
-        <w:jc w:val="center"/>
-      </w:pPr>
-      <w:bookmarkStart w:id="0" w:name="_GoBack"/>
-      <w:bookmarkEnd w:id="0"/>
-    </w:p>
-    <w:p>
-      <w:pPr>
-        <w:jc w:val="center"/>
-      </w:pPr>
-      <w:r>
-        <w:rPr>
+      <w:r>
+        <w:rPr>
+          <w:rFonts w:cs="Arial"/>
           <w:noProof/>
+          <w:rtl/>
         </w:rPr>
         <w:drawing>
-          <wp:inline distT="0" distB="0" distL="0" distR="0" wp14:anchorId="25F0F57E" wp14:editId="204BC096">
-            <wp:extent cx="4267796" cy="4486901"/>
+          <wp:inline distT="0" distB="0" distL="0" distR="0" wp14:anchorId="1E943D06" wp14:editId="37F5D696">
+            <wp:extent cx="5943600" cy="4058285"/>
             <wp:effectExtent l="0" t="0" r="0" b="0"/>
-            <wp:docPr id="12" name="Picture 12"/>
+            <wp:docPr id="5" name="Picture 5"/>
             <wp:cNvGraphicFramePr>
               <a:graphicFrameLocks xmlns:a="http://schemas.openxmlformats.org/drawingml/2006/main" noChangeAspect="1"/>
             </wp:cNvGraphicFramePr>
@@ -403,7 +889,7 @@
                   <pic:spPr>
                     <a:xfrm>
                       <a:off x="0" y="0"/>
-                      <a:ext cx="4267796" cy="4486901"/>
+                      <a:ext cx="5943600" cy="4058285"/>
                     </a:xfrm>
                     <a:prstGeom prst="rect">
                       <a:avLst/>
@@ -418,41 +904,122 @@
     </w:p>
     <w:p>
       <w:pPr>
+        <w:pStyle w:val="ListParagraph"/>
+        <w:numPr>
+          <w:ilvl w:val="1"/>
+          <w:numId w:val="19"/>
+        </w:numPr>
+        <w:spacing w:line="240" w:lineRule="auto"/>
+      </w:pPr>
+      <w:r>
+        <w:t>Since its specified that the write protection (WP) is inactive the WP pin should be connected to GND.</w:t>
+      </w:r>
+    </w:p>
+    <w:p>
+      <w:pPr>
+        <w:pStyle w:val="ListParagraph"/>
+        <w:numPr>
+          <w:ilvl w:val="1"/>
+          <w:numId w:val="19"/>
+        </w:numPr>
+        <w:spacing w:line="240" w:lineRule="auto"/>
+      </w:pPr>
+      <w:r>
+        <w:t xml:space="preserve">The addresses for each of the </w:t>
+      </w:r>
+      <w:proofErr w:type="gramStart"/>
+      <w:r>
+        <w:t>EEPROMs(</w:t>
+      </w:r>
+      <w:proofErr w:type="gramEnd"/>
+      <w:r>
+        <w:t>0x50 and 0x52) are created because of the way the A1 and A2 signals of them are connected to the GND and VCC.</w:t>
+      </w:r>
+    </w:p>
+    <w:p>
+      <w:pPr>
+        <w:pStyle w:val="ListParagraph"/>
+        <w:numPr>
+          <w:ilvl w:val="0"/>
+          <w:numId w:val="19"/>
+        </w:numPr>
+        <w:spacing w:line="240" w:lineRule="auto"/>
+      </w:pPr>
+      <w:r>
+        <w:t>The s</w:t>
+      </w:r>
+      <w:r>
+        <w:t>imilarity</w:t>
+      </w:r>
+      <w:r>
+        <w:t xml:space="preserve"> between the diagram for the communication between this module and Arduino and SPI (TWI)</w:t>
+      </w:r>
+    </w:p>
+    <w:p>
+      <w:pPr>
+        <w:pStyle w:val="ListParagraph"/>
+        <w:numPr>
+          <w:ilvl w:val="1"/>
+          <w:numId w:val="19"/>
+        </w:numPr>
+        <w:spacing w:line="240" w:lineRule="auto"/>
+      </w:pPr>
+      <w:r>
+        <w:t>They are really similar:</w:t>
+      </w:r>
+    </w:p>
+    <w:p>
+      <w:pPr>
+        <w:pStyle w:val="ListParagraph"/>
+        <w:numPr>
+          <w:ilvl w:val="2"/>
+          <w:numId w:val="19"/>
+        </w:numPr>
+        <w:spacing w:line="240" w:lineRule="auto"/>
+      </w:pPr>
+      <w:r>
+        <w:lastRenderedPageBreak/>
+        <w:t>In SPI</w:t>
+      </w:r>
+      <w:r>
+        <w:t xml:space="preserve"> the master first sends an START BIT and then the slave address and then the form of communication (read/write), after that the data (can be 5 or 9 bits –with or without parity bit-) and at the end the STOP BIT.</w:t>
+      </w:r>
+    </w:p>
+    <w:p>
+      <w:pPr>
+        <w:pStyle w:val="ListParagraph"/>
+        <w:numPr>
+          <w:ilvl w:val="2"/>
+          <w:numId w:val="19"/>
+        </w:numPr>
+        <w:spacing w:line="240" w:lineRule="auto"/>
+      </w:pPr>
+      <w:r>
+        <w:t>In the communication above we can see</w:t>
+      </w:r>
+      <w:r>
+        <w:t xml:space="preserve"> that the only thing different is the address of the word (meaning where the word received should be saved) and other than that they are completely </w:t>
+      </w:r>
+      <w:r>
+        <w:t>equal.</w:t>
+      </w:r>
+    </w:p>
+    <w:p>
+      <w:pPr>
+        <w:spacing w:line="240" w:lineRule="auto"/>
         <w:jc w:val="center"/>
       </w:pPr>
-    </w:p>
-    <w:p>
-      <w:pPr>
-        <w:jc w:val="center"/>
-      </w:pPr>
-      <w:r>
-        <w:br w:type="column"/>
-      </w:r>
-    </w:p>
-    <w:p>
-      <w:pPr>
-        <w:pStyle w:val="Heading2"/>
-        <w:rPr>
-          <w:rStyle w:val="IntenseEmphasis"/>
-        </w:rPr>
-      </w:pPr>
-      <w:r>
-        <w:rPr>
-          <w:rStyle w:val="IntenseEmphasis"/>
-        </w:rPr>
-        <w:t>Questions:</w:t>
-      </w:r>
-    </w:p>
-    <w:p>
-      <w:r>
-        <w:rPr>
+      <w:r>
+        <w:rPr>
+          <w:rFonts w:cs="Arial"/>
           <w:noProof/>
+          <w:rtl/>
         </w:rPr>
         <w:drawing>
-          <wp:inline distT="0" distB="0" distL="0" distR="0" wp14:anchorId="5D0C1E8D" wp14:editId="52DF9827">
-            <wp:extent cx="6972300" cy="542290"/>
-            <wp:effectExtent l="0" t="0" r="0" b="0"/>
-            <wp:docPr id="1" name="Picture 1"/>
+          <wp:inline distT="0" distB="0" distL="0" distR="0" wp14:anchorId="0FDA9072" wp14:editId="4EE42CF8">
+            <wp:extent cx="5943600" cy="1709420"/>
+            <wp:effectExtent l="0" t="0" r="0" b="5080"/>
+            <wp:docPr id="7" name="Picture 7"/>
             <wp:cNvGraphicFramePr>
               <a:graphicFrameLocks xmlns:a="http://schemas.openxmlformats.org/drawingml/2006/main" noChangeAspect="1"/>
             </wp:cNvGraphicFramePr>
@@ -472,7 +1039,7 @@
                   <pic:spPr>
                     <a:xfrm>
                       <a:off x="0" y="0"/>
-                      <a:ext cx="6972300" cy="542290"/>
+                      <a:ext cx="5943600" cy="1709420"/>
                     </a:xfrm>
                     <a:prstGeom prst="rect">
                       <a:avLst/>
@@ -490,19 +1057,310 @@
         <w:pStyle w:val="ListParagraph"/>
         <w:numPr>
           <w:ilvl w:val="0"/>
-          <w:numId w:val="10"/>
-        </w:numPr>
-      </w:pPr>
-      <w:r>
-        <w:t>EEPROM uses:</w:t>
-      </w:r>
-      <w:r>
-        <w:t xml:space="preserve"> </w:t>
-      </w:r>
+          <w:numId w:val="19"/>
+        </w:numPr>
+        <w:spacing w:line="240" w:lineRule="auto"/>
+      </w:pPr>
+      <w:r>
+        <w:t xml:space="preserve">Where does the frequency of the clock come </w:t>
+      </w:r>
+      <w:proofErr w:type="gramStart"/>
+      <w:r>
+        <w:t>from:</w:t>
+      </w:r>
+      <w:proofErr w:type="gramEnd"/>
+    </w:p>
+    <w:p>
+      <w:pPr>
+        <w:pStyle w:val="ListParagraph"/>
+        <w:numPr>
+          <w:ilvl w:val="1"/>
+          <w:numId w:val="19"/>
+        </w:numPr>
+        <w:spacing w:line="240" w:lineRule="auto"/>
+      </w:pPr>
+      <w:r>
+        <w:t>From the master serial clock pin and for the master that value comes from the P</w:t>
+      </w:r>
+      <w:r>
+        <w:t>ower management module</w:t>
+      </w:r>
+    </w:p>
+    <w:p>
+      <w:pPr>
+        <w:pStyle w:val="ListParagraph"/>
+        <w:numPr>
+          <w:ilvl w:val="0"/>
+          <w:numId w:val="19"/>
+        </w:numPr>
+      </w:pPr>
+      <w:r>
+        <w:t xml:space="preserve">If a clock with a frequency of 10KHz is used then </w:t>
+      </w:r>
+      <w:r>
+        <w:t>the period would be 0.0001s</w:t>
+      </w:r>
+      <w:r>
+        <w:t xml:space="preserve"> and since for each package of data is needed (roughly) 40 bits, then that means a package can be sent every 0.004 seconds meaning it has the frequency of 250Hz. </w:t>
+      </w:r>
+    </w:p>
+    <w:p>
+      <w:pPr>
+        <w:ind w:left="360"/>
+        <w:jc w:val="center"/>
+      </w:pPr>
+      <w:r>
+        <w:rPr>
+          <w:rFonts w:cs="Arial"/>
+          <w:noProof/>
+          <w:rtl/>
+        </w:rPr>
+        <w:drawing>
+          <wp:inline distT="0" distB="0" distL="0" distR="0" wp14:anchorId="032A95A9" wp14:editId="13BC1B36">
+            <wp:extent cx="5943600" cy="2195830"/>
+            <wp:effectExtent l="0" t="0" r="0" b="0"/>
+            <wp:docPr id="9" name="Picture 9"/>
+            <wp:cNvGraphicFramePr>
+              <a:graphicFrameLocks xmlns:a="http://schemas.openxmlformats.org/drawingml/2006/main" noChangeAspect="1"/>
+            </wp:cNvGraphicFramePr>
+            <a:graphic xmlns:a="http://schemas.openxmlformats.org/drawingml/2006/main">
+              <a:graphicData uri="http://schemas.openxmlformats.org/drawingml/2006/picture">
+                <pic:pic xmlns:pic="http://schemas.openxmlformats.org/drawingml/2006/picture">
+                  <pic:nvPicPr>
+                    <pic:cNvPr id="1" name=""/>
+                    <pic:cNvPicPr/>
+                  </pic:nvPicPr>
+                  <pic:blipFill>
+                    <a:blip r:embed="rId7"/>
+                    <a:stretch>
+                      <a:fillRect/>
+                    </a:stretch>
+                  </pic:blipFill>
+                  <pic:spPr>
+                    <a:xfrm>
+                      <a:off x="0" y="0"/>
+                      <a:ext cx="5943600" cy="2195830"/>
+                    </a:xfrm>
+                    <a:prstGeom prst="rect">
+                      <a:avLst/>
+                    </a:prstGeom>
+                  </pic:spPr>
+                </pic:pic>
+              </a:graphicData>
+            </a:graphic>
+          </wp:inline>
+        </w:drawing>
+      </w:r>
+    </w:p>
+    <w:p>
+      <w:pPr>
+        <w:pStyle w:val="ListParagraph"/>
+        <w:numPr>
+          <w:ilvl w:val="0"/>
+          <w:numId w:val="19"/>
+        </w:numPr>
+        <w:spacing w:line="240" w:lineRule="auto"/>
+      </w:pPr>
+      <w:r>
+        <w:t xml:space="preserve">How to Read and write data using the functions specified in the lab </w:t>
+      </w:r>
+      <w:proofErr w:type="gramStart"/>
+      <w:r>
+        <w:t>documentation(</w:t>
+      </w:r>
+      <w:proofErr w:type="gramEnd"/>
+      <w:r>
+        <w:t xml:space="preserve">these are the same functions I used in my code so you can reference the </w:t>
+      </w:r>
+      <w:r>
+        <w:t>readI2CByte</w:t>
+      </w:r>
+      <w:r>
+        <w:t xml:space="preserve"> and the </w:t>
+      </w:r>
+      <w:r>
+        <w:t>writeI2CByte</w:t>
+      </w:r>
+      <w:r>
+        <w:t xml:space="preserve"> code also):</w:t>
+      </w:r>
+    </w:p>
+    <w:p>
+      <w:pPr>
+        <w:spacing w:line="240" w:lineRule="auto"/>
+        <w:ind w:left="360"/>
+      </w:pPr>
+    </w:p>
+    <w:p>
+      <w:pPr>
+        <w:pStyle w:val="IntenseQuote"/>
+        <w:jc w:val="left"/>
+      </w:pPr>
+      <w:r>
+        <w:rPr>
+          <w:color w:val="C00000"/>
+        </w:rPr>
+        <w:lastRenderedPageBreak/>
+        <w:drawing>
+          <wp:inline distT="0" distB="0" distL="0" distR="0" wp14:anchorId="3F228619" wp14:editId="3D95B969">
+            <wp:extent cx="5553850" cy="5420481"/>
+            <wp:effectExtent l="0" t="0" r="8890" b="8890"/>
+            <wp:docPr id="3" name="Picture 3"/>
+            <wp:cNvGraphicFramePr>
+              <a:graphicFrameLocks xmlns:a="http://schemas.openxmlformats.org/drawingml/2006/main" noChangeAspect="1"/>
+            </wp:cNvGraphicFramePr>
+            <a:graphic xmlns:a="http://schemas.openxmlformats.org/drawingml/2006/main">
+              <a:graphicData uri="http://schemas.openxmlformats.org/drawingml/2006/picture">
+                <pic:pic xmlns:pic="http://schemas.openxmlformats.org/drawingml/2006/picture">
+                  <pic:nvPicPr>
+                    <pic:cNvPr id="1" name=""/>
+                    <pic:cNvPicPr/>
+                  </pic:nvPicPr>
+                  <pic:blipFill>
+                    <a:blip r:embed="rId8"/>
+                    <a:stretch>
+                      <a:fillRect/>
+                    </a:stretch>
+                  </pic:blipFill>
+                  <pic:spPr>
+                    <a:xfrm>
+                      <a:off x="0" y="0"/>
+                      <a:ext cx="5553850" cy="5420481"/>
+                    </a:xfrm>
+                    <a:prstGeom prst="rect">
+                      <a:avLst/>
+                    </a:prstGeom>
+                  </pic:spPr>
+                </pic:pic>
+              </a:graphicData>
+            </a:graphic>
+          </wp:inline>
+        </w:drawing>
+      </w:r>
+    </w:p>
+    <w:p>
+      <w:pPr>
+        <w:pStyle w:val="IntenseQuote"/>
+        <w:jc w:val="left"/>
+      </w:pPr>
+      <w:r>
+        <w:lastRenderedPageBreak/>
+        <w:t>read:</w:t>
+      </w:r>
+      <w:r>
+        <w:rPr>
+          <w:rFonts w:cs="Arial"/>
+          <w:noProof/>
+          <w:rtl/>
+        </w:rPr>
+        <w:drawing>
+          <wp:inline distT="0" distB="0" distL="0" distR="0" wp14:anchorId="2F98E569" wp14:editId="17A5CA95">
+            <wp:extent cx="5943600" cy="3136900"/>
+            <wp:effectExtent l="0" t="0" r="0" b="6350"/>
+            <wp:docPr id="11" name="Picture 11"/>
+            <wp:cNvGraphicFramePr>
+              <a:graphicFrameLocks xmlns:a="http://schemas.openxmlformats.org/drawingml/2006/main" noChangeAspect="1"/>
+            </wp:cNvGraphicFramePr>
+            <a:graphic xmlns:a="http://schemas.openxmlformats.org/drawingml/2006/main">
+              <a:graphicData uri="http://schemas.openxmlformats.org/drawingml/2006/picture">
+                <pic:pic xmlns:pic="http://schemas.openxmlformats.org/drawingml/2006/picture">
+                  <pic:nvPicPr>
+                    <pic:cNvPr id="1" name=""/>
+                    <pic:cNvPicPr/>
+                  </pic:nvPicPr>
+                  <pic:blipFill>
+                    <a:blip r:embed="rId9"/>
+                    <a:stretch>
+                      <a:fillRect/>
+                    </a:stretch>
+                  </pic:blipFill>
+                  <pic:spPr>
+                    <a:xfrm>
+                      <a:off x="0" y="0"/>
+                      <a:ext cx="5943600" cy="3136900"/>
+                    </a:xfrm>
+                    <a:prstGeom prst="rect">
+                      <a:avLst/>
+                    </a:prstGeom>
+                  </pic:spPr>
+                </pic:pic>
+              </a:graphicData>
+            </a:graphic>
+          </wp:inline>
+        </w:drawing>
+      </w:r>
+    </w:p>
+    <w:p>
+      <w:pPr>
+        <w:rPr>
+          <w:i/>
+          <w:iCs/>
+          <w:color w:val="5B9BD5" w:themeColor="accent1"/>
+        </w:rPr>
+      </w:pPr>
+      <w:r>
+        <w:rPr>
+          <w:i/>
+          <w:iCs/>
+          <w:color w:val="5B9BD5" w:themeColor="accent1"/>
+        </w:rPr>
+        <w:t>write:</w:t>
+      </w:r>
+    </w:p>
+    <w:p>
+      <w:pPr>
+        <w:jc w:val="center"/>
+      </w:pPr>
+      <w:r>
+        <w:rPr>
+          <w:rFonts w:cs="Arial"/>
+          <w:noProof/>
+          <w:rtl/>
+        </w:rPr>
+        <w:drawing>
+          <wp:inline distT="0" distB="0" distL="0" distR="0" wp14:anchorId="5F20C0B5" wp14:editId="068DB7E0">
+            <wp:extent cx="5943600" cy="3119755"/>
+            <wp:effectExtent l="0" t="0" r="0" b="4445"/>
+            <wp:docPr id="12" name="Picture 12"/>
+            <wp:cNvGraphicFramePr>
+              <a:graphicFrameLocks xmlns:a="http://schemas.openxmlformats.org/drawingml/2006/main" noChangeAspect="1"/>
+            </wp:cNvGraphicFramePr>
+            <a:graphic xmlns:a="http://schemas.openxmlformats.org/drawingml/2006/main">
+              <a:graphicData uri="http://schemas.openxmlformats.org/drawingml/2006/picture">
+                <pic:pic xmlns:pic="http://schemas.openxmlformats.org/drawingml/2006/picture">
+                  <pic:nvPicPr>
+                    <pic:cNvPr id="1" name=""/>
+                    <pic:cNvPicPr/>
+                  </pic:nvPicPr>
+                  <pic:blipFill>
+                    <a:blip r:embed="rId10"/>
+                    <a:stretch>
+                      <a:fillRect/>
+                    </a:stretch>
+                  </pic:blipFill>
+                  <pic:spPr>
+                    <a:xfrm>
+                      <a:off x="0" y="0"/>
+                      <a:ext cx="5943600" cy="3119755"/>
+                    </a:xfrm>
+                    <a:prstGeom prst="rect">
+                      <a:avLst/>
+                    </a:prstGeom>
+                  </pic:spPr>
+                </pic:pic>
+              </a:graphicData>
+            </a:graphic>
+          </wp:inline>
+        </w:drawing>
+      </w:r>
+    </w:p>
+    <w:p>
+      <w:bookmarkStart w:id="0" w:name="_GoBack"/>
+      <w:bookmarkEnd w:id="0"/>
     </w:p>
     <w:sectPr>
       <w:pgSz w:w="12240" w:h="15840"/>
-      <w:pgMar w:top="450" w:right="720" w:bottom="630" w:left="540" w:header="720" w:footer="720" w:gutter="0"/>
+      <w:pgMar w:top="450" w:right="720" w:bottom="990" w:left="540" w:header="720" w:footer="720" w:gutter="0"/>
       <w:cols w:space="720"/>
       <w:docGrid w:linePitch="360"/>
     </w:sectPr>
@@ -828,6 +1686,120 @@
     </w:lvl>
   </w:abstractNum>
   <w:abstractNum w:abstractNumId="3" w15:restartNumberingAfterBreak="0">
+    <w:nsid w:val="2E344BFD"/>
+    <w:multiLevelType w:val="hybridMultilevel"/>
+    <w:tmpl w:val="723E1230"/>
+    <w:lvl w:ilvl="0" w:tplc="30185540">
+      <w:start w:val="1"/>
+      <w:numFmt w:val="bullet"/>
+      <w:lvlText w:val=""/>
+      <w:lvlJc w:val="left"/>
+      <w:pPr>
+        <w:ind w:left="720" w:hanging="360"/>
+      </w:pPr>
+      <w:rPr>
+        <w:rFonts w:ascii="Symbol" w:hAnsi="Symbol" w:hint="default"/>
+        <w:color w:val="auto"/>
+      </w:rPr>
+    </w:lvl>
+    <w:lvl w:ilvl="1" w:tplc="04090003">
+      <w:start w:val="1"/>
+      <w:numFmt w:val="bullet"/>
+      <w:lvlText w:val="o"/>
+      <w:lvlJc w:val="left"/>
+      <w:pPr>
+        <w:ind w:left="1440" w:hanging="360"/>
+      </w:pPr>
+      <w:rPr>
+        <w:rFonts w:ascii="Courier New" w:hAnsi="Courier New" w:cs="Courier New" w:hint="default"/>
+      </w:rPr>
+    </w:lvl>
+    <w:lvl w:ilvl="2" w:tplc="04090005">
+      <w:start w:val="1"/>
+      <w:numFmt w:val="bullet"/>
+      <w:lvlText w:val=""/>
+      <w:lvlJc w:val="left"/>
+      <w:pPr>
+        <w:ind w:left="2160" w:hanging="360"/>
+      </w:pPr>
+      <w:rPr>
+        <w:rFonts w:ascii="Wingdings" w:hAnsi="Wingdings" w:hint="default"/>
+      </w:rPr>
+    </w:lvl>
+    <w:lvl w:ilvl="3" w:tplc="04090001" w:tentative="1">
+      <w:start w:val="1"/>
+      <w:numFmt w:val="bullet"/>
+      <w:lvlText w:val=""/>
+      <w:lvlJc w:val="left"/>
+      <w:pPr>
+        <w:ind w:left="2880" w:hanging="360"/>
+      </w:pPr>
+      <w:rPr>
+        <w:rFonts w:ascii="Symbol" w:hAnsi="Symbol" w:hint="default"/>
+      </w:rPr>
+    </w:lvl>
+    <w:lvl w:ilvl="4" w:tplc="04090003" w:tentative="1">
+      <w:start w:val="1"/>
+      <w:numFmt w:val="bullet"/>
+      <w:lvlText w:val="o"/>
+      <w:lvlJc w:val="left"/>
+      <w:pPr>
+        <w:ind w:left="3600" w:hanging="360"/>
+      </w:pPr>
+      <w:rPr>
+        <w:rFonts w:ascii="Courier New" w:hAnsi="Courier New" w:cs="Courier New" w:hint="default"/>
+      </w:rPr>
+    </w:lvl>
+    <w:lvl w:ilvl="5" w:tplc="04090005" w:tentative="1">
+      <w:start w:val="1"/>
+      <w:numFmt w:val="bullet"/>
+      <w:lvlText w:val=""/>
+      <w:lvlJc w:val="left"/>
+      <w:pPr>
+        <w:ind w:left="4320" w:hanging="360"/>
+      </w:pPr>
+      <w:rPr>
+        <w:rFonts w:ascii="Wingdings" w:hAnsi="Wingdings" w:hint="default"/>
+      </w:rPr>
+    </w:lvl>
+    <w:lvl w:ilvl="6" w:tplc="04090001" w:tentative="1">
+      <w:start w:val="1"/>
+      <w:numFmt w:val="bullet"/>
+      <w:lvlText w:val=""/>
+      <w:lvlJc w:val="left"/>
+      <w:pPr>
+        <w:ind w:left="5040" w:hanging="360"/>
+      </w:pPr>
+      <w:rPr>
+        <w:rFonts w:ascii="Symbol" w:hAnsi="Symbol" w:hint="default"/>
+      </w:rPr>
+    </w:lvl>
+    <w:lvl w:ilvl="7" w:tplc="04090003" w:tentative="1">
+      <w:start w:val="1"/>
+      <w:numFmt w:val="bullet"/>
+      <w:lvlText w:val="o"/>
+      <w:lvlJc w:val="left"/>
+      <w:pPr>
+        <w:ind w:left="5760" w:hanging="360"/>
+      </w:pPr>
+      <w:rPr>
+        <w:rFonts w:ascii="Courier New" w:hAnsi="Courier New" w:cs="Courier New" w:hint="default"/>
+      </w:rPr>
+    </w:lvl>
+    <w:lvl w:ilvl="8" w:tplc="04090005" w:tentative="1">
+      <w:start w:val="1"/>
+      <w:numFmt w:val="bullet"/>
+      <w:lvlText w:val=""/>
+      <w:lvlJc w:val="left"/>
+      <w:pPr>
+        <w:ind w:left="6480" w:hanging="360"/>
+      </w:pPr>
+      <w:rPr>
+        <w:rFonts w:ascii="Wingdings" w:hAnsi="Wingdings" w:hint="default"/>
+      </w:rPr>
+    </w:lvl>
+  </w:abstractNum>
+  <w:abstractNum w:abstractNumId="4" w15:restartNumberingAfterBreak="0">
     <w:nsid w:val="2E5A60FD"/>
     <w:multiLevelType w:val="multilevel"/>
     <w:tmpl w:val="246ED550"/>
@@ -976,7 +1948,7 @@
       </w:rPr>
     </w:lvl>
   </w:abstractNum>
-  <w:abstractNum w:abstractNumId="4" w15:restartNumberingAfterBreak="0">
+  <w:abstractNum w:abstractNumId="5" w15:restartNumberingAfterBreak="0">
     <w:nsid w:val="309743DE"/>
     <w:multiLevelType w:val="multilevel"/>
     <w:tmpl w:val="A29826CA"/>
@@ -1125,7 +2097,7 @@
       </w:rPr>
     </w:lvl>
   </w:abstractNum>
-  <w:abstractNum w:abstractNumId="5" w15:restartNumberingAfterBreak="0">
+  <w:abstractNum w:abstractNumId="6" w15:restartNumberingAfterBreak="0">
     <w:nsid w:val="38CE657A"/>
     <w:multiLevelType w:val="multilevel"/>
     <w:tmpl w:val="B07C0D10"/>
@@ -1274,7 +2246,7 @@
       </w:rPr>
     </w:lvl>
   </w:abstractNum>
-  <w:abstractNum w:abstractNumId="6" w15:restartNumberingAfterBreak="0">
+  <w:abstractNum w:abstractNumId="7" w15:restartNumberingAfterBreak="0">
     <w:nsid w:val="41AF29C3"/>
     <w:multiLevelType w:val="multilevel"/>
     <w:tmpl w:val="C032BCC4"/>
@@ -1423,7 +2395,7 @@
       </w:rPr>
     </w:lvl>
   </w:abstractNum>
-  <w:abstractNum w:abstractNumId="7" w15:restartNumberingAfterBreak="0">
+  <w:abstractNum w:abstractNumId="8" w15:restartNumberingAfterBreak="0">
     <w:nsid w:val="425D30CC"/>
     <w:multiLevelType w:val="hybridMultilevel"/>
     <w:tmpl w:val="EA624DE0"/>
@@ -1536,7 +2508,7 @@
       </w:rPr>
     </w:lvl>
   </w:abstractNum>
-  <w:abstractNum w:abstractNumId="8" w15:restartNumberingAfterBreak="0">
+  <w:abstractNum w:abstractNumId="9" w15:restartNumberingAfterBreak="0">
     <w:nsid w:val="49D07D6D"/>
     <w:multiLevelType w:val="hybridMultilevel"/>
     <w:tmpl w:val="5074D2F8"/>
@@ -1649,7 +2621,7 @@
       </w:rPr>
     </w:lvl>
   </w:abstractNum>
-  <w:abstractNum w:abstractNumId="9" w15:restartNumberingAfterBreak="0">
+  <w:abstractNum w:abstractNumId="10" w15:restartNumberingAfterBreak="0">
     <w:nsid w:val="4FB932D0"/>
     <w:multiLevelType w:val="hybridMultilevel"/>
     <w:tmpl w:val="3704FD94"/>
@@ -1763,7 +2735,7 @@
       </w:rPr>
     </w:lvl>
   </w:abstractNum>
-  <w:abstractNum w:abstractNumId="10" w15:restartNumberingAfterBreak="0">
+  <w:abstractNum w:abstractNumId="11" w15:restartNumberingAfterBreak="0">
     <w:nsid w:val="4FED0C3A"/>
     <w:multiLevelType w:val="hybridMultilevel"/>
     <w:tmpl w:val="288E1DC0"/>
@@ -1877,7 +2849,7 @@
       </w:rPr>
     </w:lvl>
   </w:abstractNum>
-  <w:abstractNum w:abstractNumId="11" w15:restartNumberingAfterBreak="0">
+  <w:abstractNum w:abstractNumId="12" w15:restartNumberingAfterBreak="0">
     <w:nsid w:val="5A2765F7"/>
     <w:multiLevelType w:val="hybridMultilevel"/>
     <w:tmpl w:val="FFEA5194"/>
@@ -1966,7 +2938,7 @@
       </w:pPr>
     </w:lvl>
   </w:abstractNum>
-  <w:abstractNum w:abstractNumId="12" w15:restartNumberingAfterBreak="0">
+  <w:abstractNum w:abstractNumId="13" w15:restartNumberingAfterBreak="0">
     <w:nsid w:val="72782F83"/>
     <w:multiLevelType w:val="hybridMultilevel"/>
     <w:tmpl w:val="D46000D4"/>
@@ -2052,7 +3024,7 @@
       </w:pPr>
     </w:lvl>
   </w:abstractNum>
-  <w:abstractNum w:abstractNumId="13" w15:restartNumberingAfterBreak="0">
+  <w:abstractNum w:abstractNumId="14" w15:restartNumberingAfterBreak="0">
     <w:nsid w:val="795F7687"/>
     <w:multiLevelType w:val="hybridMultilevel"/>
     <w:tmpl w:val="0590CE18"/>
@@ -2165,7 +3137,7 @@
       </w:rPr>
     </w:lvl>
   </w:abstractNum>
-  <w:abstractNum w:abstractNumId="14" w15:restartNumberingAfterBreak="0">
+  <w:abstractNum w:abstractNumId="15" w15:restartNumberingAfterBreak="0">
     <w:nsid w:val="7CF47E8B"/>
     <w:multiLevelType w:val="hybridMultilevel"/>
     <w:tmpl w:val="F7AE4EF0"/>
@@ -2279,10 +3251,10 @@
     </w:lvl>
   </w:abstractNum>
   <w:num w:numId="1">
-    <w:abstractNumId w:val="14"/>
+    <w:abstractNumId w:val="15"/>
   </w:num>
   <w:num w:numId="2">
-    <w:abstractNumId w:val="11"/>
+    <w:abstractNumId w:val="12"/>
   </w:num>
   <w:num w:numId="3">
     <w:abstractNumId w:val="0"/>
@@ -2291,7 +3263,7 @@
     <w:abstractNumId w:val="1"/>
   </w:num>
   <w:num w:numId="5">
-    <w:abstractNumId w:val="12"/>
+    <w:abstractNumId w:val="13"/>
     <w:lvlOverride w:ilvl="0">
       <w:startOverride w:val="1"/>
     </w:lvlOverride>
@@ -2327,37 +3299,40 @@
     <w:abstractNumId w:val="1"/>
   </w:num>
   <w:num w:numId="8">
-    <w:abstractNumId w:val="11"/>
+    <w:abstractNumId w:val="12"/>
   </w:num>
   <w:num w:numId="9">
-    <w:abstractNumId w:val="9"/>
+    <w:abstractNumId w:val="10"/>
   </w:num>
   <w:num w:numId="10">
     <w:abstractNumId w:val="2"/>
   </w:num>
   <w:num w:numId="11">
-    <w:abstractNumId w:val="10"/>
+    <w:abstractNumId w:val="11"/>
   </w:num>
   <w:num w:numId="12">
+    <w:abstractNumId w:val="9"/>
+  </w:num>
+  <w:num w:numId="13">
+    <w:abstractNumId w:val="7"/>
+  </w:num>
+  <w:num w:numId="14">
+    <w:abstractNumId w:val="5"/>
+  </w:num>
+  <w:num w:numId="15">
+    <w:abstractNumId w:val="6"/>
+  </w:num>
+  <w:num w:numId="16">
+    <w:abstractNumId w:val="4"/>
+  </w:num>
+  <w:num w:numId="17">
+    <w:abstractNumId w:val="14"/>
+  </w:num>
+  <w:num w:numId="18">
     <w:abstractNumId w:val="8"/>
   </w:num>
-  <w:num w:numId="13">
-    <w:abstractNumId w:val="6"/>
-  </w:num>
-  <w:num w:numId="14">
-    <w:abstractNumId w:val="4"/>
-  </w:num>
-  <w:num w:numId="15">
-    <w:abstractNumId w:val="5"/>
-  </w:num>
-  <w:num w:numId="16">
+  <w:num w:numId="19">
     <w:abstractNumId w:val="3"/>
-  </w:num>
-  <w:num w:numId="17">
-    <w:abstractNumId w:val="13"/>
-  </w:num>
-  <w:num w:numId="18">
-    <w:abstractNumId w:val="7"/>
   </w:num>
 </w:numbering>
 </file>

</xml_diff>